<commit_message>
Update on New Project Title
</commit_message>
<xml_diff>
--- a/Week7_ProjectStart_Jenkins/NewProject_BookingApp.docx
+++ b/Week7_ProjectStart_Jenkins/NewProject_BookingApp.docx
@@ -105,42 +105,417 @@
           <w:sz w:val="22"/>
           <w:szCs w:val="22"/>
         </w:rPr>
-        <w:t>Upon arrival, the guest confirms the booking a</w:t>
+        <w:t xml:space="preserve">Upon arrival, the guest confirms the booking at the reception and is checked in. Upon departure, the guest checks out at the reception. </w:t>
+      </w:r>
+    </w:p>
+    <w:p>
+      <w:pPr>
+        <w:pStyle w:val="NormalWeb"/>
+        <w:jc w:val="both"/>
+        <w:rPr>
+          <w:rFonts w:ascii="ArialMT" w:hAnsi="ArialMT"/>
+          <w:sz w:val="22"/>
+          <w:szCs w:val="22"/>
+        </w:rPr>
+      </w:pPr>
+    </w:p>
+    <w:p>
+      <w:pPr>
+        <w:pStyle w:val="NormalWeb"/>
+        <w:jc w:val="both"/>
+        <w:rPr>
+          <w:rFonts w:ascii="ArialMT" w:hAnsi="ArialMT"/>
+          <w:sz w:val="22"/>
+          <w:szCs w:val="22"/>
+        </w:rPr>
+      </w:pPr>
+      <w:r>
+        <w:rPr>
+          <w:rFonts w:ascii="ArialMT" w:hAnsi="ArialMT"/>
+          <w:sz w:val="22"/>
+          <w:szCs w:val="22"/>
+        </w:rPr>
+        <w:t>Includes the following:</w:t>
+      </w:r>
+    </w:p>
+    <w:p>
+      <w:pPr>
+        <w:pStyle w:val="NormalWeb"/>
+        <w:numPr>
+          <w:ilvl w:val="0"/>
+          <w:numId w:val="3"/>
+        </w:numPr>
+        <w:rPr>
+          <w:sz w:val="22"/>
+          <w:szCs w:val="22"/>
+        </w:rPr>
+      </w:pPr>
+      <w:r>
+        <w:rPr>
+          <w:rFonts w:ascii="Arial" w:hAnsi="Arial" w:cs="Arial"/>
+          <w:bCs/>
+          <w:sz w:val="22"/>
+          <w:szCs w:val="22"/>
+        </w:rPr>
+        <w:t>Bookings Data Model 1</w:t>
+      </w:r>
+    </w:p>
+    <w:p>
+      <w:pPr>
+        <w:pStyle w:val="NormalWeb"/>
+        <w:numPr>
+          <w:ilvl w:val="0"/>
+          <w:numId w:val="3"/>
+        </w:numPr>
+        <w:rPr>
+          <w:sz w:val="22"/>
+          <w:szCs w:val="22"/>
+        </w:rPr>
+      </w:pPr>
+      <w:r>
+        <w:rPr>
+          <w:rFonts w:ascii="Arial" w:hAnsi="Arial" w:cs="Arial"/>
+          <w:bCs/>
+          <w:sz w:val="22"/>
+          <w:szCs w:val="22"/>
+        </w:rPr>
+        <w:t xml:space="preserve">Bookings </w:t>
+      </w:r>
+      <w:r>
+        <w:rPr>
+          <w:rFonts w:ascii="Arial" w:hAnsi="Arial" w:cs="Arial"/>
+          <w:bCs/>
+          <w:sz w:val="22"/>
+          <w:szCs w:val="22"/>
+        </w:rPr>
+        <w:t>Widgets</w:t>
+      </w:r>
+    </w:p>
+    <w:p>
+      <w:pPr>
+        <w:pStyle w:val="NormalWeb"/>
+        <w:numPr>
+          <w:ilvl w:val="0"/>
+          <w:numId w:val="3"/>
+        </w:numPr>
+        <w:rPr>
+          <w:sz w:val="22"/>
+          <w:szCs w:val="22"/>
+        </w:rPr>
+      </w:pPr>
+      <w:r>
+        <w:rPr>
+          <w:rFonts w:ascii="Arial" w:hAnsi="Arial" w:cs="Arial"/>
+          <w:bCs/>
+          <w:sz w:val="22"/>
+          <w:szCs w:val="22"/>
+        </w:rPr>
+        <w:t>Bookings Data Model</w:t>
+      </w:r>
+      <w:r>
+        <w:rPr>
+          <w:rFonts w:ascii="Arial" w:hAnsi="Arial" w:cs="Arial"/>
+          <w:bCs/>
+          <w:sz w:val="22"/>
+          <w:szCs w:val="22"/>
+        </w:rPr>
+        <w:t xml:space="preserve"> 2</w:t>
+      </w:r>
+    </w:p>
+    <w:p>
+      <w:pPr>
+        <w:pStyle w:val="NormalWeb"/>
+        <w:numPr>
+          <w:ilvl w:val="0"/>
+          <w:numId w:val="3"/>
+        </w:numPr>
+        <w:rPr>
+          <w:sz w:val="22"/>
+          <w:szCs w:val="22"/>
+        </w:rPr>
+      </w:pPr>
+      <w:r>
+        <w:rPr>
+          <w:rFonts w:ascii="Arial" w:hAnsi="Arial" w:cs="Arial"/>
+          <w:bCs/>
+          <w:sz w:val="22"/>
+          <w:szCs w:val="22"/>
+        </w:rPr>
+        <w:t xml:space="preserve">Data </w:t>
+      </w:r>
+      <w:r>
+        <w:rPr>
+          <w:rFonts w:ascii="Arial" w:hAnsi="Arial" w:cs="Arial"/>
+          <w:bCs/>
+          <w:sz w:val="22"/>
+          <w:szCs w:val="22"/>
+        </w:rPr>
+        <w:t>Queries and Widg</w:t>
+      </w:r>
+      <w:r>
+        <w:rPr>
+          <w:rFonts w:ascii="Arial" w:hAnsi="Arial" w:cs="Arial"/>
+          <w:bCs/>
+          <w:sz w:val="22"/>
+          <w:szCs w:val="22"/>
+        </w:rPr>
+        <w:t>e</w:t>
+      </w:r>
+      <w:r>
+        <w:rPr>
+          <w:rFonts w:ascii="Arial" w:hAnsi="Arial" w:cs="Arial"/>
+          <w:bCs/>
+          <w:sz w:val="22"/>
+          <w:szCs w:val="22"/>
+        </w:rPr>
+        <w:t>ts</w:t>
+      </w:r>
+    </w:p>
+    <w:p>
+      <w:pPr>
+        <w:pStyle w:val="NormalWeb"/>
+        <w:numPr>
+          <w:ilvl w:val="0"/>
+          <w:numId w:val="3"/>
+        </w:numPr>
+        <w:rPr>
+          <w:sz w:val="22"/>
+          <w:szCs w:val="22"/>
+        </w:rPr>
+      </w:pPr>
+      <w:r>
+        <w:rPr>
+          <w:rFonts w:ascii="Arial" w:hAnsi="Arial" w:cs="Arial"/>
+          <w:bCs/>
+          <w:sz w:val="22"/>
+          <w:szCs w:val="22"/>
+        </w:rPr>
+        <w:t>Encapsulate</w:t>
+      </w:r>
+      <w:r>
+        <w:rPr>
+          <w:rFonts w:ascii="Arial" w:hAnsi="Arial" w:cs="Arial"/>
+          <w:bCs/>
+          <w:sz w:val="22"/>
+          <w:szCs w:val="22"/>
+        </w:rPr>
+        <w:t xml:space="preserve"> </w:t>
+      </w:r>
+      <w:r>
+        <w:rPr>
+          <w:rFonts w:ascii="Arial" w:hAnsi="Arial" w:cs="Arial"/>
+          <w:bCs/>
+          <w:sz w:val="22"/>
+          <w:szCs w:val="22"/>
+        </w:rPr>
+        <w:t>Bookings Logic</w:t>
+      </w:r>
+    </w:p>
+    <w:p>
+      <w:pPr>
+        <w:pStyle w:val="NormalWeb"/>
+        <w:numPr>
+          <w:ilvl w:val="0"/>
+          <w:numId w:val="3"/>
+        </w:numPr>
+        <w:rPr>
+          <w:sz w:val="22"/>
+          <w:szCs w:val="22"/>
+        </w:rPr>
+      </w:pPr>
+      <w:r>
+        <w:rPr>
+          <w:rFonts w:ascii="Arial" w:hAnsi="Arial" w:cs="Arial"/>
+          <w:bCs/>
+          <w:sz w:val="22"/>
+          <w:szCs w:val="22"/>
+        </w:rPr>
+        <w:t xml:space="preserve">Bookings </w:t>
+      </w:r>
+      <w:r>
+        <w:rPr>
+          <w:rFonts w:ascii="Arial" w:hAnsi="Arial" w:cs="Arial"/>
+          <w:bCs/>
+          <w:sz w:val="22"/>
+          <w:szCs w:val="22"/>
+        </w:rPr>
+        <w:t>Input Validation</w:t>
+      </w:r>
+    </w:p>
+    <w:p>
+      <w:pPr>
+        <w:pStyle w:val="NormalWeb"/>
+        <w:numPr>
+          <w:ilvl w:val="0"/>
+          <w:numId w:val="3"/>
+        </w:numPr>
+        <w:rPr>
+          <w:sz w:val="22"/>
+          <w:szCs w:val="22"/>
+        </w:rPr>
+      </w:pPr>
+      <w:r>
+        <w:rPr>
+          <w:rFonts w:ascii="Arial" w:hAnsi="Arial" w:cs="Arial"/>
+          <w:bCs/>
+          <w:sz w:val="22"/>
+          <w:szCs w:val="22"/>
+        </w:rPr>
+        <w:t>Improve Bookings User Experience</w:t>
+      </w:r>
+      <w:r>
+        <w:rPr>
+          <w:rFonts w:ascii="Arial" w:hAnsi="Arial" w:cs="Arial"/>
+          <w:bCs/>
+          <w:sz w:val="22"/>
+          <w:szCs w:val="22"/>
+        </w:rPr>
+        <w:t xml:space="preserve"> </w:t>
+      </w:r>
+    </w:p>
+    <w:p>
+      <w:pPr>
+        <w:pStyle w:val="NormalWeb"/>
+        <w:numPr>
+          <w:ilvl w:val="0"/>
+          <w:numId w:val="3"/>
+        </w:numPr>
+        <w:rPr>
+          <w:sz w:val="22"/>
+          <w:szCs w:val="22"/>
+        </w:rPr>
+      </w:pPr>
+      <w:r>
+        <w:rPr>
+          <w:rFonts w:ascii="Arial" w:hAnsi="Arial" w:cs="Arial"/>
+          <w:bCs/>
+          <w:sz w:val="22"/>
+          <w:szCs w:val="22"/>
+        </w:rPr>
+        <w:t xml:space="preserve">Reuse </w:t>
+      </w:r>
+      <w:r>
+        <w:rPr>
+          <w:rFonts w:ascii="Arial" w:hAnsi="Arial" w:cs="Arial"/>
+          <w:bCs/>
+          <w:sz w:val="22"/>
+          <w:szCs w:val="22"/>
+        </w:rPr>
+        <w:t xml:space="preserve">Bookings </w:t>
+      </w:r>
+      <w:r>
+        <w:rPr>
+          <w:rFonts w:ascii="Arial" w:hAnsi="Arial" w:cs="Arial"/>
+          <w:bCs/>
+          <w:sz w:val="22"/>
+          <w:szCs w:val="22"/>
+        </w:rPr>
+        <w:t>Page Elements</w:t>
       </w:r>
       <w:bookmarkStart w:id="0" w:name="_GoBack"/>
       <w:bookmarkEnd w:id="0"/>
-      <w:r>
+    </w:p>
+    <w:p>
+      <w:pPr>
+        <w:pStyle w:val="NormalWeb"/>
+        <w:numPr>
+          <w:ilvl w:val="0"/>
+          <w:numId w:val="3"/>
+        </w:numPr>
+        <w:rPr>
+          <w:sz w:val="22"/>
+          <w:szCs w:val="22"/>
+        </w:rPr>
+      </w:pPr>
+      <w:r>
+        <w:rPr>
+          <w:rFonts w:ascii="Arial" w:hAnsi="Arial" w:cs="Arial"/>
+          <w:bCs/>
+          <w:sz w:val="22"/>
+          <w:szCs w:val="22"/>
+        </w:rPr>
+        <w:t xml:space="preserve">Secure </w:t>
+      </w:r>
+      <w:r>
+        <w:rPr>
+          <w:rFonts w:ascii="Arial" w:hAnsi="Arial" w:cs="Arial"/>
+          <w:bCs/>
+          <w:sz w:val="22"/>
+          <w:szCs w:val="22"/>
+        </w:rPr>
+        <w:t>Bookings</w:t>
+      </w:r>
+    </w:p>
+    <w:p>
+      <w:pPr>
+        <w:pStyle w:val="NormalWeb"/>
+        <w:numPr>
+          <w:ilvl w:val="0"/>
+          <w:numId w:val="3"/>
+        </w:numPr>
+        <w:rPr>
+          <w:sz w:val="22"/>
+          <w:szCs w:val="22"/>
+        </w:rPr>
+      </w:pPr>
+      <w:r>
+        <w:rPr>
+          <w:rFonts w:ascii="Arial" w:hAnsi="Arial" w:cs="Arial"/>
+          <w:bCs/>
+          <w:sz w:val="22"/>
+          <w:szCs w:val="22"/>
+        </w:rPr>
+        <w:t xml:space="preserve">Improve </w:t>
+      </w:r>
+      <w:r>
+        <w:rPr>
+          <w:rFonts w:ascii="Arial" w:hAnsi="Arial" w:cs="Arial"/>
+          <w:bCs/>
+          <w:sz w:val="22"/>
+          <w:szCs w:val="22"/>
+        </w:rPr>
+        <w:t xml:space="preserve">Bookings </w:t>
+      </w:r>
+      <w:r>
+        <w:rPr>
+          <w:rFonts w:ascii="Arial" w:hAnsi="Arial" w:cs="Arial"/>
+          <w:bCs/>
+          <w:sz w:val="22"/>
+          <w:szCs w:val="22"/>
+        </w:rPr>
+        <w:t>User Interface</w:t>
+      </w:r>
+    </w:p>
+    <w:p>
+      <w:pPr>
+        <w:pStyle w:val="NormalWeb"/>
+        <w:ind w:left="720"/>
+      </w:pPr>
+    </w:p>
+    <w:p>
+      <w:pPr>
+        <w:pStyle w:val="NormalWeb"/>
+        <w:ind w:left="720"/>
+      </w:pPr>
+    </w:p>
+    <w:p>
+      <w:pPr>
+        <w:pStyle w:val="NormalWeb"/>
         <w:rPr>
           <w:rFonts w:ascii="ArialMT" w:hAnsi="ArialMT"/>
           <w:sz w:val="22"/>
           <w:szCs w:val="22"/>
         </w:rPr>
-        <w:t xml:space="preserve">t the reception and is checked in. Upon departure, the guest checks out at the reception. </w:t>
-      </w:r>
-    </w:p>
-    <w:p>
-      <w:pPr>
-        <w:pStyle w:val="NormalWeb"/>
-      </w:pPr>
-    </w:p>
-    <w:p>
-      <w:pPr>
-        <w:pStyle w:val="NormalWeb"/>
+      </w:pPr>
+      <w:r>
         <w:rPr>
           <w:rFonts w:ascii="ArialMT" w:hAnsi="ArialMT"/>
           <w:sz w:val="22"/>
           <w:szCs w:val="22"/>
         </w:rPr>
-      </w:pPr>
-      <w:r>
-        <w:rPr>
-          <w:rFonts w:ascii="ArialMT" w:hAnsi="ArialMT"/>
-          <w:sz w:val="22"/>
-          <w:szCs w:val="22"/>
-        </w:rPr>
         <w:t xml:space="preserve">Link to project: </w:t>
       </w:r>
-      <w:hyperlink r:id="rId4" w:history="1">
+      <w:hyperlink r:id="rId5" w:history="1">
         <w:r>
           <w:rPr>
             <w:rStyle w:val="Hyperlink"/>
@@ -176,6 +551,290 @@
     </w:sectPr>
   </w:body>
 </w:document>
+</file>
+
+<file path=word/numbering.xml><?xml version="1.0" encoding="utf-8"?>
+<w:numbering xmlns:wpc="http://schemas.microsoft.com/office/word/2010/wordprocessingCanvas" xmlns:cx="http://schemas.microsoft.com/office/drawing/2014/chartex" xmlns:cx1="http://schemas.microsoft.com/office/drawing/2015/9/8/chartex" xmlns:cx2="http://schemas.microsoft.com/office/drawing/2015/10/21/chartex" xmlns:cx3="http://schemas.microsoft.com/office/drawing/2016/5/9/chartex" xmlns:cx4="http://schemas.microsoft.com/office/drawing/2016/5/10/chartex" xmlns:cx5="http://schemas.microsoft.com/office/drawing/2016/5/11/chartex" xmlns:cx6="http://schemas.microsoft.com/office/drawing/2016/5/12/chartex" xmlns:cx7="http://schemas.microsoft.com/office/drawing/2016/5/13/chartex" xmlns:cx8="http://schemas.microsoft.com/office/drawing/2016/5/14/chartex" xmlns:mc="http://schemas.openxmlformats.org/markup-compatibility/2006" xmlns:aink="http://schemas.microsoft.com/office/drawing/2016/ink" xmlns:am3d="http://schemas.microsoft.com/office/drawing/2017/model3d" xmlns:o="urn:schemas-microsoft-com:office:office" xmlns:r="http://schemas.openxmlformats.org/officeDocument/2006/relationships" xmlns:m="http://schemas.openxmlformats.org/officeDocument/2006/math" xmlns:v="urn:schemas-microsoft-com:vml" xmlns:wp14="http://schemas.microsoft.com/office/word/2010/wordprocessingDrawing" xmlns:wp="http://schemas.openxmlformats.org/drawingml/2006/wordprocessingDrawing" xmlns:w10="urn:schemas-microsoft-com:office:word" xmlns:w="http://schemas.openxmlformats.org/wordprocessingml/2006/main" xmlns:w14="http://schemas.microsoft.com/office/word/2010/wordml" xmlns:w15="http://schemas.microsoft.com/office/word/2012/wordml" xmlns:w16cid="http://schemas.microsoft.com/office/word/2016/wordml/cid" xmlns:w16se="http://schemas.microsoft.com/office/word/2015/wordml/symex" xmlns:wpg="http://schemas.microsoft.com/office/word/2010/wordprocessingGroup" xmlns:wpi="http://schemas.microsoft.com/office/word/2010/wordprocessingInk" xmlns:wne="http://schemas.microsoft.com/office/word/2006/wordml" xmlns:wps="http://schemas.microsoft.com/office/word/2010/wordprocessingShape" mc:Ignorable="w14 w15 w16se w16cid wp14">
+  <w:abstractNum w:abstractNumId="0" w15:restartNumberingAfterBreak="0">
+    <w:nsid w:val="0CA8306F"/>
+    <w:multiLevelType w:val="hybridMultilevel"/>
+    <w:tmpl w:val="B0426048"/>
+    <w:lvl w:ilvl="0" w:tplc="0409000F">
+      <w:start w:val="1"/>
+      <w:numFmt w:val="decimal"/>
+      <w:lvlText w:val="%1."/>
+      <w:lvlJc w:val="left"/>
+      <w:pPr>
+        <w:ind w:left="720" w:hanging="360"/>
+      </w:pPr>
+      <w:rPr>
+        <w:rFonts w:hint="default"/>
+      </w:rPr>
+    </w:lvl>
+    <w:lvl w:ilvl="1" w:tplc="04090019" w:tentative="1">
+      <w:start w:val="1"/>
+      <w:numFmt w:val="lowerLetter"/>
+      <w:lvlText w:val="%2."/>
+      <w:lvlJc w:val="left"/>
+      <w:pPr>
+        <w:ind w:left="1440" w:hanging="360"/>
+      </w:pPr>
+    </w:lvl>
+    <w:lvl w:ilvl="2" w:tplc="0409001B" w:tentative="1">
+      <w:start w:val="1"/>
+      <w:numFmt w:val="lowerRoman"/>
+      <w:lvlText w:val="%3."/>
+      <w:lvlJc w:val="right"/>
+      <w:pPr>
+        <w:ind w:left="2160" w:hanging="180"/>
+      </w:pPr>
+    </w:lvl>
+    <w:lvl w:ilvl="3" w:tplc="0409000F" w:tentative="1">
+      <w:start w:val="1"/>
+      <w:numFmt w:val="decimal"/>
+      <w:lvlText w:val="%4."/>
+      <w:lvlJc w:val="left"/>
+      <w:pPr>
+        <w:ind w:left="2880" w:hanging="360"/>
+      </w:pPr>
+    </w:lvl>
+    <w:lvl w:ilvl="4" w:tplc="04090019" w:tentative="1">
+      <w:start w:val="1"/>
+      <w:numFmt w:val="lowerLetter"/>
+      <w:lvlText w:val="%5."/>
+      <w:lvlJc w:val="left"/>
+      <w:pPr>
+        <w:ind w:left="3600" w:hanging="360"/>
+      </w:pPr>
+    </w:lvl>
+    <w:lvl w:ilvl="5" w:tplc="0409001B" w:tentative="1">
+      <w:start w:val="1"/>
+      <w:numFmt w:val="lowerRoman"/>
+      <w:lvlText w:val="%6."/>
+      <w:lvlJc w:val="right"/>
+      <w:pPr>
+        <w:ind w:left="4320" w:hanging="180"/>
+      </w:pPr>
+    </w:lvl>
+    <w:lvl w:ilvl="6" w:tplc="0409000F" w:tentative="1">
+      <w:start w:val="1"/>
+      <w:numFmt w:val="decimal"/>
+      <w:lvlText w:val="%7."/>
+      <w:lvlJc w:val="left"/>
+      <w:pPr>
+        <w:ind w:left="5040" w:hanging="360"/>
+      </w:pPr>
+    </w:lvl>
+    <w:lvl w:ilvl="7" w:tplc="04090019" w:tentative="1">
+      <w:start w:val="1"/>
+      <w:numFmt w:val="lowerLetter"/>
+      <w:lvlText w:val="%8."/>
+      <w:lvlJc w:val="left"/>
+      <w:pPr>
+        <w:ind w:left="5760" w:hanging="360"/>
+      </w:pPr>
+    </w:lvl>
+    <w:lvl w:ilvl="8" w:tplc="0409001B" w:tentative="1">
+      <w:start w:val="1"/>
+      <w:numFmt w:val="lowerRoman"/>
+      <w:lvlText w:val="%9."/>
+      <w:lvlJc w:val="right"/>
+      <w:pPr>
+        <w:ind w:left="6480" w:hanging="180"/>
+      </w:pPr>
+    </w:lvl>
+  </w:abstractNum>
+  <w:abstractNum w:abstractNumId="1" w15:restartNumberingAfterBreak="0">
+    <w:nsid w:val="5325730E"/>
+    <w:multiLevelType w:val="hybridMultilevel"/>
+    <w:tmpl w:val="1B62C6EA"/>
+    <w:lvl w:ilvl="0" w:tplc="313E7A7A">
+      <w:start w:val="1"/>
+      <w:numFmt w:val="decimal"/>
+      <w:lvlText w:val="%1."/>
+      <w:lvlJc w:val="left"/>
+      <w:pPr>
+        <w:ind w:left="720" w:hanging="360"/>
+      </w:pPr>
+      <w:rPr>
+        <w:rFonts w:ascii="Arial" w:hAnsi="Arial" w:cs="Arial" w:hint="default"/>
+      </w:rPr>
+    </w:lvl>
+    <w:lvl w:ilvl="1" w:tplc="04090019" w:tentative="1">
+      <w:start w:val="1"/>
+      <w:numFmt w:val="lowerLetter"/>
+      <w:lvlText w:val="%2."/>
+      <w:lvlJc w:val="left"/>
+      <w:pPr>
+        <w:ind w:left="1440" w:hanging="360"/>
+      </w:pPr>
+    </w:lvl>
+    <w:lvl w:ilvl="2" w:tplc="0409001B" w:tentative="1">
+      <w:start w:val="1"/>
+      <w:numFmt w:val="lowerRoman"/>
+      <w:lvlText w:val="%3."/>
+      <w:lvlJc w:val="right"/>
+      <w:pPr>
+        <w:ind w:left="2160" w:hanging="180"/>
+      </w:pPr>
+    </w:lvl>
+    <w:lvl w:ilvl="3" w:tplc="0409000F" w:tentative="1">
+      <w:start w:val="1"/>
+      <w:numFmt w:val="decimal"/>
+      <w:lvlText w:val="%4."/>
+      <w:lvlJc w:val="left"/>
+      <w:pPr>
+        <w:ind w:left="2880" w:hanging="360"/>
+      </w:pPr>
+    </w:lvl>
+    <w:lvl w:ilvl="4" w:tplc="04090019" w:tentative="1">
+      <w:start w:val="1"/>
+      <w:numFmt w:val="lowerLetter"/>
+      <w:lvlText w:val="%5."/>
+      <w:lvlJc w:val="left"/>
+      <w:pPr>
+        <w:ind w:left="3600" w:hanging="360"/>
+      </w:pPr>
+    </w:lvl>
+    <w:lvl w:ilvl="5" w:tplc="0409001B" w:tentative="1">
+      <w:start w:val="1"/>
+      <w:numFmt w:val="lowerRoman"/>
+      <w:lvlText w:val="%6."/>
+      <w:lvlJc w:val="right"/>
+      <w:pPr>
+        <w:ind w:left="4320" w:hanging="180"/>
+      </w:pPr>
+    </w:lvl>
+    <w:lvl w:ilvl="6" w:tplc="0409000F" w:tentative="1">
+      <w:start w:val="1"/>
+      <w:numFmt w:val="decimal"/>
+      <w:lvlText w:val="%7."/>
+      <w:lvlJc w:val="left"/>
+      <w:pPr>
+        <w:ind w:left="5040" w:hanging="360"/>
+      </w:pPr>
+    </w:lvl>
+    <w:lvl w:ilvl="7" w:tplc="04090019" w:tentative="1">
+      <w:start w:val="1"/>
+      <w:numFmt w:val="lowerLetter"/>
+      <w:lvlText w:val="%8."/>
+      <w:lvlJc w:val="left"/>
+      <w:pPr>
+        <w:ind w:left="5760" w:hanging="360"/>
+      </w:pPr>
+    </w:lvl>
+    <w:lvl w:ilvl="8" w:tplc="0409001B" w:tentative="1">
+      <w:start w:val="1"/>
+      <w:numFmt w:val="lowerRoman"/>
+      <w:lvlText w:val="%9."/>
+      <w:lvlJc w:val="right"/>
+      <w:pPr>
+        <w:ind w:left="6480" w:hanging="180"/>
+      </w:pPr>
+    </w:lvl>
+  </w:abstractNum>
+  <w:abstractNum w:abstractNumId="2" w15:restartNumberingAfterBreak="0">
+    <w:nsid w:val="65FF390F"/>
+    <w:multiLevelType w:val="hybridMultilevel"/>
+    <w:tmpl w:val="F51CE868"/>
+    <w:lvl w:ilvl="0" w:tplc="6DA4AD42">
+      <w:start w:val="1"/>
+      <w:numFmt w:val="decimal"/>
+      <w:lvlText w:val="%1."/>
+      <w:lvlJc w:val="left"/>
+      <w:pPr>
+        <w:ind w:left="760" w:hanging="400"/>
+      </w:pPr>
+      <w:rPr>
+        <w:rFonts w:ascii="Arial" w:hAnsi="Arial" w:cs="Arial" w:hint="default"/>
+        <w:b/>
+        <w:sz w:val="24"/>
+        <w:szCs w:val="24"/>
+      </w:rPr>
+    </w:lvl>
+    <w:lvl w:ilvl="1" w:tplc="04090019" w:tentative="1">
+      <w:start w:val="1"/>
+      <w:numFmt w:val="lowerLetter"/>
+      <w:lvlText w:val="%2."/>
+      <w:lvlJc w:val="left"/>
+      <w:pPr>
+        <w:ind w:left="1440" w:hanging="360"/>
+      </w:pPr>
+    </w:lvl>
+    <w:lvl w:ilvl="2" w:tplc="0409001B" w:tentative="1">
+      <w:start w:val="1"/>
+      <w:numFmt w:val="lowerRoman"/>
+      <w:lvlText w:val="%3."/>
+      <w:lvlJc w:val="right"/>
+      <w:pPr>
+        <w:ind w:left="2160" w:hanging="180"/>
+      </w:pPr>
+    </w:lvl>
+    <w:lvl w:ilvl="3" w:tplc="0409000F" w:tentative="1">
+      <w:start w:val="1"/>
+      <w:numFmt w:val="decimal"/>
+      <w:lvlText w:val="%4."/>
+      <w:lvlJc w:val="left"/>
+      <w:pPr>
+        <w:ind w:left="2880" w:hanging="360"/>
+      </w:pPr>
+    </w:lvl>
+    <w:lvl w:ilvl="4" w:tplc="04090019" w:tentative="1">
+      <w:start w:val="1"/>
+      <w:numFmt w:val="lowerLetter"/>
+      <w:lvlText w:val="%5."/>
+      <w:lvlJc w:val="left"/>
+      <w:pPr>
+        <w:ind w:left="3600" w:hanging="360"/>
+      </w:pPr>
+    </w:lvl>
+    <w:lvl w:ilvl="5" w:tplc="0409001B" w:tentative="1">
+      <w:start w:val="1"/>
+      <w:numFmt w:val="lowerRoman"/>
+      <w:lvlText w:val="%6."/>
+      <w:lvlJc w:val="right"/>
+      <w:pPr>
+        <w:ind w:left="4320" w:hanging="180"/>
+      </w:pPr>
+    </w:lvl>
+    <w:lvl w:ilvl="6" w:tplc="0409000F" w:tentative="1">
+      <w:start w:val="1"/>
+      <w:numFmt w:val="decimal"/>
+      <w:lvlText w:val="%7."/>
+      <w:lvlJc w:val="left"/>
+      <w:pPr>
+        <w:ind w:left="5040" w:hanging="360"/>
+      </w:pPr>
+    </w:lvl>
+    <w:lvl w:ilvl="7" w:tplc="04090019" w:tentative="1">
+      <w:start w:val="1"/>
+      <w:numFmt w:val="lowerLetter"/>
+      <w:lvlText w:val="%8."/>
+      <w:lvlJc w:val="left"/>
+      <w:pPr>
+        <w:ind w:left="5760" w:hanging="360"/>
+      </w:pPr>
+    </w:lvl>
+    <w:lvl w:ilvl="8" w:tplc="0409001B" w:tentative="1">
+      <w:start w:val="1"/>
+      <w:numFmt w:val="lowerRoman"/>
+      <w:lvlText w:val="%9."/>
+      <w:lvlJc w:val="right"/>
+      <w:pPr>
+        <w:ind w:left="6480" w:hanging="180"/>
+      </w:pPr>
+    </w:lvl>
+  </w:abstractNum>
+  <w:num w:numId="1">
+    <w:abstractNumId w:val="0"/>
+  </w:num>
+  <w:num w:numId="2">
+    <w:abstractNumId w:val="2"/>
+  </w:num>
+  <w:num w:numId="3">
+    <w:abstractNumId w:val="1"/>
+  </w:num>
+</w:numbering>
 </file>
 
 <file path=word/styles.xml><?xml version="1.0" encoding="utf-8"?>
@@ -673,6 +1332,18 @@
       <w:shd w:val="clear" w:color="auto" w:fill="E1DFDD"/>
     </w:rPr>
   </w:style>
+  <w:style w:type="character" w:styleId="FollowedHyperlink">
+    <w:name w:val="FollowedHyperlink"/>
+    <w:basedOn w:val="DefaultParagraphFont"/>
+    <w:uiPriority w:val="99"/>
+    <w:semiHidden/>
+    <w:unhideWhenUsed/>
+    <w:rsid w:val="007E74AF"/>
+    <w:rPr>
+      <w:color w:val="954F72" w:themeColor="followedHyperlink"/>
+      <w:u w:val="single"/>
+    </w:rPr>
+  </w:style>
 </w:styles>
 </file>
 

</xml_diff>